<commit_message>
Fial Report _ Name Change
</commit_message>
<xml_diff>
--- a/Doc/Data.docx
+++ b/Doc/Data.docx
@@ -6601,17 +6601,7 @@
           <w:sz w:val="24"/>
           <w:szCs w:val="24"/>
         </w:rPr>
-        <w:t>In order to verify the accuracy an</w:t>
-      </w:r>
-      <w:bookmarkStart w:id="0" w:name="_GoBack"/>
-      <w:bookmarkEnd w:id="0"/>
-      <w:r>
-        <w:rPr>
-          <w:rFonts w:ascii="Times New Roman" w:hAnsi="Times New Roman" w:cs="Times New Roman"/>
-          <w:sz w:val="24"/>
-          <w:szCs w:val="24"/>
-        </w:rPr>
-        <w:t xml:space="preserve">d convergence of the numerical approximation methods used for this project, and analysis of the error convergence was done for a mesh of size 50. As shown in Table 3, for the Gauss Seidel method the error decreases as the number of iterations increase and the solution finally converges.  </w:t>
+        <w:t xml:space="preserve">In order to verify the accuracy and convergence of the numerical approximation methods used for this project, and analysis of the error convergence was done for a mesh of size 50. As shown in Table 3, for the Gauss Seidel method the error decreases as the number of iterations increase and the solution finally converges.  </w:t>
       </w:r>
     </w:p>
     <w:p>
@@ -7252,11 +7242,25 @@
     </w:p>
     <w:p>
       <w:pPr>
+        <w:spacing w:line="480" w:lineRule="auto"/>
+        <w:ind w:firstLine="720"/>
+        <w:rPr>
+          <w:rFonts w:ascii="Times New Roman" w:hAnsi="Times New Roman" w:cs="Times New Roman"/>
+          <w:sz w:val="24"/>
+          <w:szCs w:val="24"/>
+        </w:rPr>
+      </w:pPr>
+      <w:bookmarkStart w:id="0" w:name="_GoBack"/>
+      <w:bookmarkEnd w:id="0"/>
+    </w:p>
+    <w:p>
+      <w:pPr>
         <w:pStyle w:val="Caption"/>
         <w:keepNext/>
         <w:jc w:val="center"/>
       </w:pPr>
       <w:r>
+        <w:lastRenderedPageBreak/>
         <w:t xml:space="preserve">Table </w:t>
       </w:r>
       <w:r>
@@ -7510,7 +7514,6 @@
                 <w:sz w:val="24"/>
                 <w:szCs w:val="24"/>
               </w:rPr>
-              <w:lastRenderedPageBreak/>
               <w:t>10</w:t>
             </w:r>
           </w:p>
@@ -9080,7 +9083,7 @@
 </file>
 
 <file path=customXml/itemProps1.xml><?xml version="1.0" encoding="utf-8"?>
-<ds:datastoreItem xmlns:ds="http://schemas.openxmlformats.org/officeDocument/2006/customXml" ds:itemID="{03897270-FED0-49A3-8D90-EB07564ADA41}">
+<ds:datastoreItem xmlns:ds="http://schemas.openxmlformats.org/officeDocument/2006/customXml" ds:itemID="{BC208538-4429-437E-B7D8-7C9BDB0A833A}">
   <ds:schemaRefs>
     <ds:schemaRef ds:uri="http://schemas.openxmlformats.org/officeDocument/2006/bibliography"/>
   </ds:schemaRefs>

</xml_diff>